<commit_message>
Mise à jour membres
</commit_message>
<xml_diff>
--- a/Membres.docx
+++ b/Membres.docx
@@ -3013,7 +3013,7 @@
           <w:szCs w:val="24"/>
           <w:lang w:val="it-IT"/>
         </w:rPr>
-        <w:t>Potremmo giocare su stereotipi come pizz</w:t>
+        <w:t>Potremmo giocare su stereotipi come pizza, calcio, costume da bagno, ma non è il tipo di casa.</w:t>
       </w:r>
       <w:r>
         <w:rPr>
@@ -3023,7 +3023,7 @@
           <w:szCs w:val="24"/>
           <w:lang w:val="it-IT"/>
         </w:rPr>
-        <w:t xml:space="preserve">a, calcio, costume da bagno, </w:t>
+        <w:t xml:space="preserve"> </w:t>
       </w:r>
       <w:r>
         <w:rPr>
@@ -3033,7 +3033,7 @@
           <w:szCs w:val="24"/>
           <w:lang w:val="it-IT"/>
         </w:rPr>
-        <w:t>ma non è il tipo di casa</w:t>
+        <w:t>Così abbiamo fatto la sua descrizione sulla traduzione di Google in italiano. Non sono sic</w:t>
       </w:r>
       <w:r>
         <w:rPr>
@@ -3043,7 +3043,7 @@
           <w:szCs w:val="24"/>
           <w:lang w:val="it-IT"/>
         </w:rPr>
-        <w:t>.</w:t>
+        <w:t>uro che la battuta è eccellente</w:t>
       </w:r>
       <w:r>
         <w:rPr>
@@ -3053,36 +3053,6 @@
           <w:szCs w:val="24"/>
           <w:lang w:val="it-IT"/>
         </w:rPr>
-        <w:t xml:space="preserve"> </w:t>
-      </w:r>
-      <w:r>
-        <w:rPr>
-          <w:rFonts w:asciiTheme="minorHAnsi" w:hAnsiTheme="minorHAnsi"/>
-          <w:color w:val="212121"/>
-          <w:sz w:val="24"/>
-          <w:szCs w:val="24"/>
-          <w:lang w:val="it-IT"/>
-        </w:rPr>
-        <w:t>Così abbiamo fatto la sua descrizione sulla traduzione di Google in italiano. Non sono sic</w:t>
-      </w:r>
-      <w:r>
-        <w:rPr>
-          <w:rFonts w:asciiTheme="minorHAnsi" w:hAnsiTheme="minorHAnsi"/>
-          <w:color w:val="212121"/>
-          <w:sz w:val="24"/>
-          <w:szCs w:val="24"/>
-          <w:lang w:val="it-IT"/>
-        </w:rPr>
-        <w:t>uro che la battuta è eccellente</w:t>
-      </w:r>
-      <w:r>
-        <w:rPr>
-          <w:rFonts w:asciiTheme="minorHAnsi" w:hAnsiTheme="minorHAnsi"/>
-          <w:color w:val="212121"/>
-          <w:sz w:val="24"/>
-          <w:szCs w:val="24"/>
-          <w:lang w:val="it-IT"/>
-        </w:rPr>
         <w:t>...</w:t>
       </w:r>
     </w:p>
@@ -3298,37 +3268,128 @@
           <w:rFonts w:asciiTheme="minorHAnsi" w:hAnsiTheme="minorHAnsi"/>
           <w:b/>
         </w:rPr>
-        <w:t>Nicolas Chamard</w:t>
-      </w:r>
-    </w:p>
-    <w:p>
-      <w:pPr>
-        <w:jc w:val="both"/>
-        <w:rPr>
-          <w:rFonts w:asciiTheme="minorHAnsi" w:hAnsiTheme="minorHAnsi"/>
-          <w:i/>
-        </w:rPr>
-      </w:pPr>
-      <w:r>
-        <w:rPr>
-          <w:rFonts w:asciiTheme="minorHAnsi" w:hAnsiTheme="minorHAnsi"/>
-          <w:i/>
-        </w:rPr>
-        <w:t>Pôle Chill</w:t>
-      </w:r>
-    </w:p>
-    <w:p>
-      <w:pPr>
-        <w:jc w:val="both"/>
-        <w:rPr>
-          <w:rFonts w:asciiTheme="minorHAnsi" w:hAnsiTheme="minorHAnsi"/>
-        </w:rPr>
-      </w:pPr>
-      <w:r>
-        <w:rPr>
-          <w:rFonts w:asciiTheme="minorHAnsi" w:hAnsiTheme="minorHAnsi"/>
-        </w:rPr>
-        <w:t>Motif d’incarcération : Violences sur arbitre d’handball</w:t>
+        <w:t xml:space="preserve">Hasna Boudjella </w:t>
+      </w:r>
+    </w:p>
+    <w:p>
+      <w:pPr>
+        <w:jc w:val="both"/>
+        <w:rPr>
+          <w:rFonts w:asciiTheme="minorHAnsi" w:hAnsiTheme="minorHAnsi"/>
+        </w:rPr>
+      </w:pPr>
+      <w:r>
+        <w:rPr>
+          <w:rFonts w:asciiTheme="minorHAnsi" w:hAnsiTheme="minorHAnsi"/>
+          <w:i/>
+        </w:rPr>
+        <w:t>Respo Bouffe</w:t>
+      </w:r>
+    </w:p>
+    <w:p>
+      <w:pPr>
+        <w:jc w:val="both"/>
+        <w:rPr>
+          <w:rFonts w:asciiTheme="minorHAnsi" w:hAnsiTheme="minorHAnsi"/>
+        </w:rPr>
+      </w:pPr>
+      <w:r>
+        <w:rPr>
+          <w:rFonts w:asciiTheme="minorHAnsi" w:hAnsiTheme="minorHAnsi"/>
+        </w:rPr>
+        <w:t>Motif d’incarcération :</w:t>
+      </w:r>
+      <w:r>
+        <w:rPr>
+          <w:rFonts w:asciiTheme="minorHAnsi" w:hAnsiTheme="minorHAnsi"/>
+        </w:rPr>
+        <w:t xml:space="preserve"> </w:t>
+      </w:r>
+      <w:r>
+        <w:rPr>
+          <w:rFonts w:asciiTheme="minorHAnsi" w:hAnsiTheme="minorHAnsi"/>
+        </w:rPr>
+        <w:t>Gavage d’êtres humains</w:t>
+      </w:r>
+    </w:p>
+    <w:p>
+      <w:pPr>
+        <w:jc w:val="both"/>
+        <w:rPr>
+          <w:rFonts w:asciiTheme="minorHAnsi" w:hAnsiTheme="minorHAnsi"/>
+        </w:rPr>
+      </w:pPr>
+      <w:r>
+        <w:rPr>
+          <w:rFonts w:asciiTheme="minorHAnsi" w:hAnsiTheme="minorHAnsi"/>
+        </w:rPr>
+        <w:t xml:space="preserve">Hasna est la grande </w:t>
+      </w:r>
+      <w:r>
+        <w:rPr>
+          <w:rFonts w:asciiTheme="minorHAnsi" w:hAnsiTheme="minorHAnsi"/>
+        </w:rPr>
+        <w:t>cuistot</w:t>
+      </w:r>
+      <w:r>
+        <w:rPr>
+          <w:rFonts w:asciiTheme="minorHAnsi" w:hAnsiTheme="minorHAnsi"/>
+        </w:rPr>
+        <w:t xml:space="preserve"> de la Guanta. Elle vous a déjà régalé au ski à grand coups de pain perdu et de gâteaux marocains. Avec elle aux commandes du pôle bouffe, vous ressortirez de notre local en roulant. Il vous faudra bien quelques bières pour faire passer tout ça !</w:t>
+      </w:r>
+    </w:p>
+    <w:p>
+      <w:pPr>
+        <w:jc w:val="both"/>
+        <w:rPr>
+          <w:rFonts w:asciiTheme="minorHAnsi" w:hAnsiTheme="minorHAnsi"/>
+        </w:rPr>
+      </w:pPr>
+    </w:p>
+    <w:p>
+      <w:pPr>
+        <w:jc w:val="both"/>
+        <w:rPr>
+          <w:rFonts w:asciiTheme="minorHAnsi" w:hAnsiTheme="minorHAnsi"/>
+          <w:b/>
+        </w:rPr>
+      </w:pPr>
+      <w:r>
+        <w:rPr>
+          <w:rFonts w:asciiTheme="minorHAnsi" w:hAnsiTheme="minorHAnsi"/>
+          <w:b/>
+        </w:rPr>
+        <w:t>Lucie Vergnes</w:t>
+      </w:r>
+    </w:p>
+    <w:p>
+      <w:pPr>
+        <w:jc w:val="both"/>
+        <w:rPr>
+          <w:rFonts w:asciiTheme="minorHAnsi" w:hAnsiTheme="minorHAnsi"/>
+          <w:i/>
+        </w:rPr>
+      </w:pPr>
+      <w:r>
+        <w:rPr>
+          <w:rFonts w:asciiTheme="minorHAnsi" w:hAnsiTheme="minorHAnsi"/>
+          <w:i/>
+        </w:rPr>
+        <w:t>Respo Partenaires</w:t>
+      </w:r>
+    </w:p>
+    <w:p>
+      <w:pPr>
+        <w:jc w:val="both"/>
+        <w:rPr>
+          <w:rFonts w:asciiTheme="minorHAnsi" w:hAnsiTheme="minorHAnsi"/>
+        </w:rPr>
+      </w:pPr>
+      <w:r>
+        <w:rPr>
+          <w:rFonts w:asciiTheme="minorHAnsi" w:hAnsiTheme="minorHAnsi"/>
+        </w:rPr>
+        <w:t xml:space="preserve">Motif d’incarcération : </w:t>
       </w:r>
     </w:p>
     <w:p>
@@ -3346,6 +3407,80 @@
         <w:jc w:val="both"/>
         <w:rPr>
           <w:rFonts w:asciiTheme="minorHAnsi" w:hAnsiTheme="minorHAnsi"/>
+        </w:rPr>
+      </w:pPr>
+    </w:p>
+    <w:p>
+      <w:pPr>
+        <w:jc w:val="both"/>
+        <w:rPr>
+          <w:rFonts w:asciiTheme="minorHAnsi" w:hAnsiTheme="minorHAnsi"/>
+          <w:b/>
+        </w:rPr>
+      </w:pPr>
+      <w:r>
+        <w:rPr>
+          <w:rFonts w:asciiTheme="minorHAnsi" w:hAnsiTheme="minorHAnsi"/>
+          <w:b/>
+        </w:rPr>
+        <w:t>Nicolas Chamard</w:t>
+      </w:r>
+    </w:p>
+    <w:p>
+      <w:pPr>
+        <w:jc w:val="both"/>
+        <w:rPr>
+          <w:rFonts w:asciiTheme="minorHAnsi" w:hAnsiTheme="minorHAnsi"/>
+          <w:i/>
+        </w:rPr>
+      </w:pPr>
+      <w:r>
+        <w:rPr>
+          <w:rFonts w:asciiTheme="minorHAnsi" w:hAnsiTheme="minorHAnsi"/>
+          <w:i/>
+        </w:rPr>
+        <w:t>Pôle Chill</w:t>
+      </w:r>
+    </w:p>
+    <w:p>
+      <w:pPr>
+        <w:jc w:val="both"/>
+        <w:rPr>
+          <w:rFonts w:asciiTheme="minorHAnsi" w:hAnsiTheme="minorHAnsi"/>
+        </w:rPr>
+      </w:pPr>
+      <w:r>
+        <w:rPr>
+          <w:rFonts w:asciiTheme="minorHAnsi" w:hAnsiTheme="minorHAnsi"/>
+        </w:rPr>
+        <w:t>Motif d’incarcération : Violences sur arbitre d’handball</w:t>
+      </w:r>
+    </w:p>
+    <w:p>
+      <w:pPr>
+        <w:jc w:val="both"/>
+        <w:rPr>
+          <w:rFonts w:asciiTheme="minorHAnsi" w:hAnsiTheme="minorHAnsi"/>
+        </w:rPr>
+      </w:pPr>
+      <w:r>
+        <w:rPr>
+          <w:rFonts w:asciiTheme="minorHAnsi" w:hAnsiTheme="minorHAnsi"/>
+        </w:rPr>
+        <w:t>Après avoir battu à mort le dernier arbitre qui l’avait exclu 2 minutes, Nicolas rejoint la Guantan’asso.</w:t>
+      </w:r>
+      <w:r>
+        <w:rPr>
+          <w:rFonts w:asciiTheme="minorHAnsi" w:hAnsiTheme="minorHAnsi"/>
+        </w:rPr>
+        <w:t xml:space="preserve"> </w:t>
+      </w:r>
+    </w:p>
+    <w:p>
+      <w:pPr>
+        <w:jc w:val="both"/>
+        <w:rPr>
+          <w:rFonts w:asciiTheme="minorHAnsi" w:hAnsiTheme="minorHAnsi"/>
           <w:b/>
         </w:rPr>
       </w:pPr>
@@ -3461,7 +3596,13 @@
         <w:rPr>
           <w:rFonts w:asciiTheme="minorHAnsi" w:hAnsiTheme="minorHAnsi"/>
         </w:rPr>
-        <w:t xml:space="preserve">Laurent est le pro de l’évasion, il faut dire qu’il a le pif pour ces choses-là. </w:t>
+        <w:t>Laurent est le pro de l’évasion, il faut dire qu’</w:t>
+      </w:r>
+      <w:r>
+        <w:rPr>
+          <w:rFonts w:asciiTheme="minorHAnsi" w:hAnsiTheme="minorHAnsi"/>
+        </w:rPr>
+        <w:t>il a le pif pour ces choses-là.</w:t>
       </w:r>
     </w:p>
     <w:p>
@@ -3638,6 +3779,12 @@
           <w:rFonts w:asciiTheme="minorHAnsi" w:hAnsiTheme="minorHAnsi"/>
         </w:rPr>
         <w:t>Motif d’incarcération</w:t>
+      </w:r>
+      <w:r>
+        <w:rPr>
+          <w:rFonts w:asciiTheme="minorHAnsi" w:hAnsiTheme="minorHAnsi"/>
+        </w:rPr>
+        <w:t xml:space="preserve"> : </w:t>
       </w:r>
     </w:p>
     <w:p>
@@ -5349,7 +5496,7 @@
 </file>
 
 <file path=customXml/itemProps1.xml><?xml version="1.0" encoding="utf-8"?>
-<ds:datastoreItem xmlns:ds="http://schemas.openxmlformats.org/officeDocument/2006/customXml" ds:itemID="{60B252C0-5A1E-184C-8A97-16417A0BD30A}">
+<ds:datastoreItem xmlns:ds="http://schemas.openxmlformats.org/officeDocument/2006/customXml" ds:itemID="{247C21FF-DC8B-7F46-BBB9-9DC7CD26EE30}">
   <ds:schemaRefs>
     <ds:schemaRef ds:uri="http://schemas.openxmlformats.org/officeDocument/2006/bibliography"/>
   </ds:schemaRefs>

</xml_diff>